<commit_message>
added source for enviroment
</commit_message>
<xml_diff>
--- a/reports/report-4/Education & Sport.docx
+++ b/reports/report-4/Education & Sport.docx
@@ -16,31 +16,7 @@
           <w:b/>
           <w:bCs/>
         </w:rPr>
-        <w:t>Environmental Article:</w:t>
-      </w:r>
-      <w:r>
-        <w:rPr>
-          <w:rFonts w:asciiTheme="majorBidi" w:hAnsiTheme="majorBidi" w:cstheme="majorBidi"/>
-          <w:b/>
-          <w:bCs/>
-        </w:rPr>
-        <w:t xml:space="preserve"> </w:t>
-      </w:r>
-      <w:r>
-        <w:rPr>
-          <w:rFonts w:asciiTheme="majorBidi" w:hAnsiTheme="majorBidi" w:cstheme="majorBidi"/>
-          <w:b/>
-          <w:bCs/>
-        </w:rPr>
-        <w:t>How to Solve the Climate Change Problem</w:t>
-      </w:r>
-      <w:r>
-        <w:rPr>
-          <w:rFonts w:asciiTheme="majorBidi" w:hAnsiTheme="majorBidi" w:cstheme="majorBidi"/>
-          <w:b/>
-          <w:bCs/>
-        </w:rPr>
-        <w:t xml:space="preserve"> []:</w:t>
+        <w:t>Environmental Article: How to Solve the Climate Change Problem []:</w:t>
       </w:r>
     </w:p>
     <w:p>
@@ -147,7 +123,6 @@
         </w:rPr>
         <w:t xml:space="preserve">Climate change affects everyone, as an electrical engineer, not having electricity will remove me from society if we do not act fast. On the other hand, it could open for more jobs for electrical engineers to work on solar panels or wind turbines. Many </w:t>
       </w:r>
-      <w:proofErr w:type="gramStart"/>
       <w:r>
         <w:rPr>
           <w:rFonts w:asciiTheme="majorBidi" w:hAnsiTheme="majorBidi" w:cstheme="majorBidi"/>
@@ -158,14 +133,7 @@
         <w:rPr>
           <w:rFonts w:asciiTheme="majorBidi" w:hAnsiTheme="majorBidi" w:cstheme="majorBidi"/>
         </w:rPr>
-        <w:t>ower</w:t>
-      </w:r>
-      <w:proofErr w:type="gramEnd"/>
-      <w:r>
-        <w:rPr>
-          <w:rFonts w:asciiTheme="majorBidi" w:hAnsiTheme="majorBidi" w:cstheme="majorBidi"/>
-        </w:rPr>
-        <w:t xml:space="preserve"> </w:t>
+        <w:t xml:space="preserve">ower </w:t>
       </w:r>
       <w:r>
         <w:rPr>
@@ -178,6 +146,32 @@
           <w:rFonts w:asciiTheme="majorBidi" w:hAnsiTheme="majorBidi" w:cstheme="majorBidi"/>
         </w:rPr>
         <w:t xml:space="preserve">related jobs can be created from the climate change solutions. It could also open up a new field of electrical engineering. </w:t>
+      </w:r>
+    </w:p>
+    <w:p>
+      <w:pPr>
+        <w:rPr>
+          <w:rFonts w:asciiTheme="majorBidi" w:hAnsiTheme="majorBidi" w:cstheme="majorBidi"/>
+        </w:rPr>
+      </w:pPr>
+    </w:p>
+    <w:p>
+      <w:pPr>
+        <w:rPr>
+          <w:rFonts w:asciiTheme="majorBidi" w:hAnsiTheme="majorBidi" w:cstheme="majorBidi"/>
+        </w:rPr>
+      </w:pPr>
+      <w:r>
+        <w:rPr>
+          <w:rFonts w:asciiTheme="majorBidi" w:hAnsiTheme="majorBidi" w:cstheme="majorBidi"/>
+        </w:rPr>
+        <w:t xml:space="preserve">Source </w:t>
+      </w:r>
+      <w:r>
+        <w:rPr>
+          <w:rFonts w:asciiTheme="majorBidi" w:hAnsiTheme="majorBidi" w:cstheme="majorBidi"/>
+        </w:rPr>
+        <w:t>https://www.eetimes.com/how-to-solve-the-climate-change-problem/</w:t>
       </w:r>
     </w:p>
     <w:sectPr>

</xml_diff>

<commit_message>
added enviro and sports reports
</commit_message>
<xml_diff>
--- a/reports/report-4/Education & Sport.docx
+++ b/reports/report-4/Education & Sport.docx
@@ -16,7 +16,39 @@
           <w:b/>
           <w:bCs/>
         </w:rPr>
-        <w:t>Environmental Article: How to Solve the Climate Change Problem []:</w:t>
+        <w:t xml:space="preserve">Sports </w:t>
+      </w:r>
+      <w:r>
+        <w:rPr>
+          <w:rFonts w:asciiTheme="majorBidi" w:hAnsiTheme="majorBidi" w:cstheme="majorBidi"/>
+          <w:b/>
+          <w:bCs/>
+        </w:rPr>
+        <w:t xml:space="preserve">Article: </w:t>
+      </w:r>
+      <w:r>
+        <w:rPr>
+          <w:rFonts w:asciiTheme="majorBidi" w:hAnsiTheme="majorBidi" w:cstheme="majorBidi"/>
+          <w:b/>
+          <w:bCs/>
+        </w:rPr>
+        <w:t>Physics in Football</w:t>
+      </w:r>
+      <w:r>
+        <w:rPr>
+          <w:rFonts w:asciiTheme="majorBidi" w:hAnsiTheme="majorBidi" w:cstheme="majorBidi"/>
+          <w:b/>
+          <w:bCs/>
+        </w:rPr>
+        <w:t xml:space="preserve"> </w:t>
+      </w:r>
+      <w:r>
+        <w:rPr>
+          <w:rFonts w:asciiTheme="majorBidi" w:hAnsiTheme="majorBidi" w:cstheme="majorBidi"/>
+          <w:b/>
+          <w:bCs/>
+        </w:rPr>
+        <w:t>[]:</w:t>
       </w:r>
     </w:p>
     <w:p>
@@ -28,21 +60,34 @@
       <w:r>
         <w:rPr>
           <w:rFonts w:asciiTheme="majorBidi" w:hAnsiTheme="majorBidi" w:cstheme="majorBidi"/>
+          <w:b/>
+          <w:bCs/>
         </w:rPr>
         <w:tab/>
-        <w:t xml:space="preserve">To summarize the article, the ongoing climate change crisis is expanding and not backing down. In the USA, it is expected that the CO2 emissions from all sources will remain constant within the next 30 years. To explain, this means that the USA is not reducing its CO2 output and many other countries are following suit. Furthermore, the idea that adding wind/solar will fix the issue is completely wrong. This is due to the fact the carbon-based systems are already in place and paid for while we add green choices on top will not fix the issue and cause </w:t>
-      </w:r>
-      <w:r>
-        <w:rPr>
-          <w:rFonts w:asciiTheme="majorBidi" w:hAnsiTheme="majorBidi" w:cstheme="majorBidi"/>
-        </w:rPr>
-        <w:t>economic</w:t>
-      </w:r>
-      <w:r>
-        <w:rPr>
-          <w:rFonts w:asciiTheme="majorBidi" w:hAnsiTheme="majorBidi" w:cstheme="majorBidi"/>
-        </w:rPr>
-        <w:t xml:space="preserve"> collapse.</w:t>
+      </w:r>
+      <w:r>
+        <w:rPr>
+          <w:rFonts w:asciiTheme="majorBidi" w:hAnsiTheme="majorBidi" w:cstheme="majorBidi"/>
+        </w:rPr>
+        <w:t xml:space="preserve">All objects adhere to gravity, the ball behaves in many ways during a match in a way that abides to the physical laws of our world. The ball has a trajectory and movement which is dependent on many variables; </w:t>
+      </w:r>
+      <w:r>
+        <w:rPr>
+          <w:rFonts w:asciiTheme="majorBidi" w:hAnsiTheme="majorBidi" w:cstheme="majorBidi"/>
+        </w:rPr>
+        <w:t xml:space="preserve">It can rotate on itself depending on the air above/under it and on the kinetic energy transferred by the players’ leg. </w:t>
+      </w:r>
+      <w:r>
+        <w:rPr>
+          <w:rFonts w:asciiTheme="majorBidi" w:hAnsiTheme="majorBidi" w:cstheme="majorBidi"/>
+        </w:rPr>
+        <w:t>Furthermore, footballers are able to shoot a ball in a parabolic curve. This is achieved using the magnus effect. By kicking the ball off-center and rotating in horizontally a ball can be shot in a way that is hard for a goalkeeper to react to. In a penalty, considering the three factors; strength, precision, placing the ball and keeping it off the turf</w:t>
+      </w:r>
+      <w:r>
+        <w:rPr>
+          <w:rFonts w:asciiTheme="majorBidi" w:hAnsiTheme="majorBidi" w:cstheme="majorBidi"/>
+        </w:rPr>
+        <w:t xml:space="preserve"> a shot can be about 90km/h which when aimed at a corner as said before, is impossible for a goalkeeper to react to.</w:t>
       </w:r>
     </w:p>
     <w:p>
@@ -56,13 +101,30 @@
           <w:rFonts w:asciiTheme="majorBidi" w:hAnsiTheme="majorBidi" w:cstheme="majorBidi"/>
         </w:rPr>
         <w:tab/>
-        <w:t xml:space="preserve">The article moves on to give a solution, Decarbonization. This happens when you build solar and wind farms. Achieving a zero-carbon footprint would require a nation to implement a decarbonization law that mandates the amount of decarbonization that occurs each year. Decarbonizing power is easy, it would cost the USA an increase of $0.002/kWh while decarbonizing 85% of electricity. If the green solutions are easier to use and readily available, many consumers would use them. </w:t>
-      </w:r>
-      <w:r>
-        <w:rPr>
-          <w:rFonts w:asciiTheme="majorBidi" w:hAnsiTheme="majorBidi" w:cstheme="majorBidi"/>
-        </w:rPr>
-        <w:t>However, decarbonizing most of our electricity is easy, moving to higher percentages is the real challenge.</w:t>
+      </w:r>
+      <w:r>
+        <w:rPr>
+          <w:rFonts w:asciiTheme="majorBidi" w:hAnsiTheme="majorBidi" w:cstheme="majorBidi"/>
+        </w:rPr>
+        <w:t>A header can reach speeds up to 30km/h which is nothing exceptional compared to a footer which can reach up to 130km/h. A very impressive number. A very forgotten topic is the duration of impact, which ranges from 14-30 milliseconds. To explain, this means that the ball can exert forces up to 30 times the gravitational force on the players’ head.</w:t>
+      </w:r>
+      <w:r>
+        <w:rPr>
+          <w:rFonts w:asciiTheme="majorBidi" w:hAnsiTheme="majorBidi" w:cstheme="majorBidi"/>
+        </w:rPr>
+        <w:t xml:space="preserve"> </w:t>
+      </w:r>
+      <w:r>
+        <w:rPr>
+          <w:rFonts w:asciiTheme="majorBidi" w:hAnsiTheme="majorBidi" w:cstheme="majorBidi"/>
+        </w:rPr>
+        <w:t>Furthermore,</w:t>
+      </w:r>
+      <w:r>
+        <w:rPr>
+          <w:rFonts w:asciiTheme="majorBidi" w:hAnsiTheme="majorBidi" w:cstheme="majorBidi"/>
+        </w:rPr>
+        <w:t xml:space="preserve"> on speed, a player named Kylian Mbappe is known for his speed, he can reach a speed of 36km/h while controlling the ball by applying the right amount of force. </w:t>
       </w:r>
     </w:p>
     <w:p>
@@ -76,19 +138,7 @@
           <w:rFonts w:asciiTheme="majorBidi" w:hAnsiTheme="majorBidi" w:cstheme="majorBidi"/>
         </w:rPr>
         <w:tab/>
-        <w:t xml:space="preserve">I had the idea that adding wind and solar energy solutions on top of our current ecosystem is the solution, the article changed my mind about this since it gave a different angle to look at. Having oil in the first place is the issue and just adding a few solar panels </w:t>
-      </w:r>
-      <w:r>
-        <w:rPr>
-          <w:rFonts w:asciiTheme="majorBidi" w:hAnsiTheme="majorBidi" w:cstheme="majorBidi"/>
-        </w:rPr>
-        <w:t>will not</w:t>
-      </w:r>
-      <w:r>
-        <w:rPr>
-          <w:rFonts w:asciiTheme="majorBidi" w:hAnsiTheme="majorBidi" w:cstheme="majorBidi"/>
-        </w:rPr>
-        <w:t xml:space="preserve"> change the final outcome.</w:t>
+        <w:t>What changed in my mind in this article is the speeds that the ball can reach. I had the notion that the ball is moving fast but not at these speeds! It is very interesting that players can shoot a ball at 130km/h.</w:t>
       </w:r>
     </w:p>
     <w:p>
@@ -102,7 +152,13 @@
           <w:rFonts w:asciiTheme="majorBidi" w:hAnsiTheme="majorBidi" w:cstheme="majorBidi"/>
         </w:rPr>
         <w:tab/>
-        <w:t xml:space="preserve">Decarbonization laws are a new concept to me, I had the notion that countries already implemented these laws rather than ignoring climate change. Many countries such as China or the USA should implement them as quickly as possible. </w:t>
+        <w:t xml:space="preserve">Another aspect is the magnus effect. I had no idea that the players were using physics to perfect certain shots to boost their chances of scoring a goal. Many techniques are </w:t>
+      </w:r>
+      <w:r>
+        <w:rPr>
+          <w:rFonts w:asciiTheme="majorBidi" w:hAnsiTheme="majorBidi" w:cstheme="majorBidi"/>
+        </w:rPr>
+        <w:t>based on scientific fact and it is very impressive.</w:t>
       </w:r>
     </w:p>
     <w:p>
@@ -116,36 +172,7 @@
           <w:rFonts w:asciiTheme="majorBidi" w:hAnsiTheme="majorBidi" w:cstheme="majorBidi"/>
         </w:rPr>
         <w:tab/>
-      </w:r>
-      <w:r>
-        <w:rPr>
-          <w:rFonts w:asciiTheme="majorBidi" w:hAnsiTheme="majorBidi" w:cstheme="majorBidi"/>
-        </w:rPr>
-        <w:t xml:space="preserve">Climate change affects everyone, as an electrical engineer, not having electricity will remove me from society if we do not act fast. On the other hand, it could open for more jobs for electrical engineers to work on solar panels or wind turbines. Many </w:t>
-      </w:r>
-      <w:r>
-        <w:rPr>
-          <w:rFonts w:asciiTheme="majorBidi" w:hAnsiTheme="majorBidi" w:cstheme="majorBidi"/>
-        </w:rPr>
-        <w:t>P</w:t>
-      </w:r>
-      <w:r>
-        <w:rPr>
-          <w:rFonts w:asciiTheme="majorBidi" w:hAnsiTheme="majorBidi" w:cstheme="majorBidi"/>
-        </w:rPr>
-        <w:t xml:space="preserve">ower </w:t>
-      </w:r>
-      <w:r>
-        <w:rPr>
-          <w:rFonts w:asciiTheme="majorBidi" w:hAnsiTheme="majorBidi" w:cstheme="majorBidi"/>
-        </w:rPr>
-        <w:t xml:space="preserve">Engineering </w:t>
-      </w:r>
-      <w:r>
-        <w:rPr>
-          <w:rFonts w:asciiTheme="majorBidi" w:hAnsiTheme="majorBidi" w:cstheme="majorBidi"/>
-        </w:rPr>
-        <w:t xml:space="preserve">related jobs can be created from the climate change solutions. It could also open up a new field of electrical engineering. </w:t>
+        <w:t>The information provided in this article has refreshed my memory on physics. Furthermore, sports has always been integrated into society and thus, the improvement of sports will require better electrical equipment to showcase the events, better lights for the stadium and efficient medical solutions that all require electrical engineers to participate in.</w:t>
       </w:r>
     </w:p>
     <w:p>
@@ -154,26 +181,23 @@
           <w:rFonts w:asciiTheme="majorBidi" w:hAnsiTheme="majorBidi" w:cstheme="majorBidi"/>
         </w:rPr>
       </w:pPr>
+      <w:r>
+        <w:rPr>
+          <w:rFonts w:asciiTheme="majorBidi" w:hAnsiTheme="majorBidi" w:cstheme="majorBidi"/>
+        </w:rPr>
+        <w:t>Source:</w:t>
+      </w:r>
+      <w:r>
+        <w:t xml:space="preserve"> </w:t>
+      </w:r>
+      <w:r>
+        <w:rPr>
+          <w:rFonts w:asciiTheme="majorBidi" w:hAnsiTheme="majorBidi" w:cstheme="majorBidi"/>
+        </w:rPr>
+        <w:t>https://www.eetimes.com/newsletters/physics-in-football/</w:t>
+      </w:r>
     </w:p>
-    <w:p>
-      <w:pPr>
-        <w:rPr>
-          <w:rFonts w:asciiTheme="majorBidi" w:hAnsiTheme="majorBidi" w:cstheme="majorBidi"/>
-        </w:rPr>
-      </w:pPr>
-      <w:r>
-        <w:rPr>
-          <w:rFonts w:asciiTheme="majorBidi" w:hAnsiTheme="majorBidi" w:cstheme="majorBidi"/>
-        </w:rPr>
-        <w:t xml:space="preserve">Source </w:t>
-      </w:r>
-      <w:r>
-        <w:rPr>
-          <w:rFonts w:asciiTheme="majorBidi" w:hAnsiTheme="majorBidi" w:cstheme="majorBidi"/>
-        </w:rPr>
-        <w:t>https://www.eetimes.com/how-to-solve-the-climate-change-problem/</w:t>
-      </w:r>
-    </w:p>
+    <w:p/>
     <w:sectPr>
       <w:pgSz w:w="12240" w:h="15840"/>
       <w:pgMar w:top="1440" w:right="1440" w:bottom="1440" w:left="1440" w:header="720" w:footer="720" w:gutter="0"/>
@@ -582,6 +606,7 @@
   <w:style w:type="paragraph" w:default="1" w:styleId="Normal">
     <w:name w:val="Normal"/>
     <w:qFormat/>
+    <w:rsid w:val="00D0391D"/>
   </w:style>
   <w:style w:type="character" w:default="1" w:styleId="DefaultParagraphFont">
     <w:name w:val="Default Paragraph Font"/>

</xml_diff>